<commit_message>
change Functions_LMS.xlsx and Review1_v1.0.1.docx
</commit_message>
<xml_diff>
--- a/Document/Members.docx
+++ b/Document/Members.docx
@@ -8660,8 +8660,10 @@
                 <w:b/>
                 <w:bCs/>
               </w:rPr>
-              <w:t>Fines</w:t>
-            </w:r>
+              <w:t xml:space="preserve"> </w:t>
+            </w:r>
+            <w:bookmarkStart w:id="0" w:name="_GoBack"/>
+            <w:bookmarkEnd w:id="0"/>
           </w:p>
         </w:tc>
       </w:tr>
@@ -9568,8 +9570,6 @@
               <w:spacing w:after="0" w:line="240" w:lineRule="auto"/>
               <w:jc w:val="center"/>
             </w:pPr>
-            <w:bookmarkStart w:id="0" w:name="_GoBack"/>
-            <w:bookmarkEnd w:id="0"/>
           </w:p>
         </w:tc>
         <w:tc>

</xml_diff>